<commit_message>
edit nama anggota kelompok
</commit_message>
<xml_diff>
--- a/kel3-it2a-tb2.docx
+++ b/kel3-it2a-tb2.docx
@@ -20,11 +20,47 @@
           <w:lang w:val="en-US"/>
         </w:rPr>
       </w:pPr>
-      <w:r>
-        <w:rPr>
-          <w:lang w:val="en-US"/>
-        </w:rPr>
-        <w:t xml:space="preserve">Laporan Tugas Besar </w:t>
+      <w:proofErr w:type="spellStart"/>
+      <w:r>
+        <w:rPr>
+          <w:lang w:val="en-US"/>
+        </w:rPr>
+        <w:t>Laporan</w:t>
+      </w:r>
+      <w:proofErr w:type="spellEnd"/>
+      <w:r>
+        <w:rPr>
+          <w:lang w:val="en-US"/>
+        </w:rPr>
+        <w:t xml:space="preserve"> </w:t>
+      </w:r>
+      <w:proofErr w:type="spellStart"/>
+      <w:r>
+        <w:rPr>
+          <w:lang w:val="en-US"/>
+        </w:rPr>
+        <w:t>Tugas</w:t>
+      </w:r>
+      <w:proofErr w:type="spellEnd"/>
+      <w:r>
+        <w:rPr>
+          <w:lang w:val="en-US"/>
+        </w:rPr>
+        <w:t xml:space="preserve"> </w:t>
+      </w:r>
+      <w:proofErr w:type="spellStart"/>
+      <w:r>
+        <w:rPr>
+          <w:lang w:val="en-US"/>
+        </w:rPr>
+        <w:t>Besar</w:t>
+      </w:r>
+      <w:proofErr w:type="spellEnd"/>
+      <w:r>
+        <w:rPr>
+          <w:lang w:val="en-US"/>
+        </w:rPr>
+        <w:t xml:space="preserve"> </w:t>
       </w:r>
       <w:r>
         <w:rPr>
@@ -40,11 +76,19 @@
           <w:lang w:val="en-US"/>
         </w:rPr>
       </w:pPr>
-      <w:r>
-        <w:rPr>
-          <w:lang w:val="en-US"/>
-        </w:rPr>
-        <w:t>Pemrograman Web Dasar</w:t>
+      <w:proofErr w:type="spellStart"/>
+      <w:r>
+        <w:rPr>
+          <w:lang w:val="en-US"/>
+        </w:rPr>
+        <w:t>Pemrograman</w:t>
+      </w:r>
+      <w:proofErr w:type="spellEnd"/>
+      <w:r>
+        <w:rPr>
+          <w:lang w:val="en-US"/>
+        </w:rPr>
+        <w:t xml:space="preserve"> Web Dasar</w:t>
       </w:r>
     </w:p>
     <w:p>
@@ -141,19 +185,89 @@
         <w:rPr>
           <w:lang w:val="en-US"/>
         </w:rPr>
-        <w:t>Nama : Muhammad Irfan Noufal</w:t>
-      </w:r>
-      <w:r>
-        <w:rPr>
-          <w:lang w:val="en-US"/>
-        </w:rPr>
-        <w:t xml:space="preserve"> (</w:t>
-      </w:r>
-      <w:r>
-        <w:rPr>
-          <w:lang w:val="en-US"/>
-        </w:rPr>
-        <w:t>2207411025</w:t>
+        <w:t>Nama</w:t>
+      </w:r>
+      <w:r>
+        <w:rPr>
+          <w:lang w:val="en-US"/>
+        </w:rPr>
+        <w:t xml:space="preserve"> </w:t>
+      </w:r>
+      <w:proofErr w:type="spellStart"/>
+      <w:r>
+        <w:rPr>
+          <w:lang w:val="en-US"/>
+        </w:rPr>
+        <w:t>Anggota</w:t>
+      </w:r>
+      <w:proofErr w:type="spellEnd"/>
+      <w:r>
+        <w:rPr>
+          <w:lang w:val="en-US"/>
+        </w:rPr>
+        <w:t xml:space="preserve"> </w:t>
+      </w:r>
+      <w:proofErr w:type="spellStart"/>
+      <w:r>
+        <w:rPr>
+          <w:lang w:val="en-US"/>
+        </w:rPr>
+        <w:t>Kelompok</w:t>
+      </w:r>
+      <w:proofErr w:type="spellEnd"/>
+      <w:r>
+        <w:rPr>
+          <w:lang w:val="en-US"/>
+        </w:rPr>
+        <w:t xml:space="preserve"> </w:t>
+      </w:r>
+      <w:proofErr w:type="gramStart"/>
+      <w:r>
+        <w:rPr>
+          <w:lang w:val="en-US"/>
+        </w:rPr>
+        <w:t xml:space="preserve">3 </w:t>
+      </w:r>
+      <w:r>
+        <w:rPr>
+          <w:lang w:val="en-US"/>
+        </w:rPr>
+        <w:t>:</w:t>
+      </w:r>
+      <w:proofErr w:type="gramEnd"/>
+    </w:p>
+    <w:p>
+      <w:pPr>
+        <w:jc w:val="center"/>
+        <w:rPr>
+          <w:lang w:val="en-US"/>
+        </w:rPr>
+      </w:pPr>
+      <w:r>
+        <w:rPr>
+          <w:lang w:val="en-US"/>
+        </w:rPr>
+        <w:t xml:space="preserve">Sep Sarip </w:t>
+      </w:r>
+      <w:proofErr w:type="spellStart"/>
+      <w:r>
+        <w:rPr>
+          <w:lang w:val="en-US"/>
+        </w:rPr>
+        <w:t>Hidayattuloh</w:t>
+      </w:r>
+      <w:proofErr w:type="spellEnd"/>
+      <w:r>
+        <w:rPr>
+          <w:lang w:val="en-US"/>
+        </w:rPr>
+        <w:t xml:space="preserve"> (22074110</w:t>
+      </w:r>
+      <w:r>
+        <w:rPr>
+          <w:lang w:val="en-US"/>
+        </w:rPr>
+        <w:t>11</w:t>
       </w:r>
       <w:r>
         <w:rPr>
@@ -164,10 +278,31 @@
     </w:p>
     <w:p>
       <w:pPr>
-        <w:rPr>
-          <w:lang w:val="en-US"/>
-        </w:rPr>
-      </w:pPr>
+        <w:jc w:val="center"/>
+        <w:rPr>
+          <w:lang w:val="en-US"/>
+        </w:rPr>
+      </w:pPr>
+      <w:r>
+        <w:rPr>
+          <w:lang w:val="en-US"/>
+        </w:rPr>
+        <w:t xml:space="preserve">Muhammad Irfan </w:t>
+      </w:r>
+      <w:proofErr w:type="spellStart"/>
+      <w:r>
+        <w:rPr>
+          <w:lang w:val="en-US"/>
+        </w:rPr>
+        <w:t>Noufal</w:t>
+      </w:r>
+      <w:proofErr w:type="spellEnd"/>
+      <w:r>
+        <w:rPr>
+          <w:lang w:val="en-US"/>
+        </w:rPr>
+        <w:t xml:space="preserve"> (2207411025)</w:t>
+      </w:r>
     </w:p>
     <w:p>
       <w:pPr>
@@ -256,31 +391,6 @@
     <w:p>
       <w:pPr>
         <w:spacing w:line="240" w:lineRule="auto"/>
-        <w:ind w:left="4395"/>
-        <w:rPr>
-          <w:rFonts w:ascii="Arial" w:hAnsi="Arial" w:cs="Arial"/>
-          <w:sz w:val="16"/>
-          <w:szCs w:val="16"/>
-          <w:lang w:val="en-US"/>
-        </w:rPr>
-      </w:pPr>
-    </w:p>
-    <w:p>
-      <w:pPr>
-        <w:spacing w:line="240" w:lineRule="auto"/>
-        <w:ind w:left="4395"/>
-        <w:rPr>
-          <w:rFonts w:ascii="Arial" w:hAnsi="Arial" w:cs="Arial"/>
-          <w:sz w:val="16"/>
-          <w:szCs w:val="16"/>
-          <w:lang w:val="en-US"/>
-        </w:rPr>
-      </w:pPr>
-    </w:p>
-    <w:p>
-      <w:pPr>
-        <w:spacing w:line="240" w:lineRule="auto"/>
-        <w:ind w:left="4395"/>
         <w:rPr>
           <w:rFonts w:ascii="Arial" w:hAnsi="Arial" w:cs="Arial"/>
           <w:sz w:val="16"/>

</xml_diff>